<commit_message>
word work well now
</commit_message>
<xml_diff>
--- a/src/main/resources/templates/reports/StyleDoc.docx
+++ b/src/main/resources/templates/reports/StyleDoc.docx
@@ -408,6 +408,7 @@
   </w:latentStyles>
   <w:style w:type="paragraph" w:default="1" w:styleId="a">
     <w:name w:val="Normal"/>
+    <w:aliases w:val="default_without_abs"/>
     <w:qFormat/>
     <w:rsid w:val="00F6299D"/>
     <w:pPr>
@@ -445,6 +446,22 @@
     <w:uiPriority w:val="99"/>
     <w:semiHidden/>
     <w:unhideWhenUsed/>
+  </w:style>
+  <w:style w:type="paragraph" w:styleId="a3">
+    <w:name w:val="No Spacing"/>
+    <w:aliases w:val="default_with_abs"/>
+    <w:uiPriority w:val="1"/>
+    <w:qFormat/>
+    <w:rsid w:val="00004867"/>
+    <w:pPr>
+      <w:spacing w:after="0" w:line="360" w:lineRule="auto"/>
+      <w:ind w:firstLine="709"/>
+      <w:jc w:val="both"/>
+    </w:pPr>
+    <w:rPr>
+      <w:rFonts w:ascii="Times New Roman" w:hAnsi="Times New Roman"/>
+      <w:sz w:val="24"/>
+    </w:rPr>
   </w:style>
 </w:styles>
 </file>

</xml_diff>